<commit_message>
Iniciando a aula 3 de Layouts responsivos
Aula 3 – Particularidades de Telas
Material da aula anterior copiado e novo tópico no word criado.
</commit_message>
<xml_diff>
--- a/Formação HTML && CSS3/Layouts Responsivos/Layouts Responsivos - Trabalhando com Layouts Mobile.docx
+++ b/Formação HTML && CSS3/Layouts Responsivos/Layouts Responsivos - Trabalhando com Layouts Mobile.docx
@@ -37,18 +37,7 @@
           <w:szCs w:val="24"/>
           <w:u w:val="single"/>
         </w:rPr>
-        <w:t>Aula 1 - Ferramentas, Unidades e Imagens</w:t>
-      </w:r>
-      <w:r>
-        <w:rPr>
-          <w:rFonts w:ascii="Times New Roman" w:hAnsi="Times New Roman" w:cs="Times New Roman"/>
-          <w:b/>
-          <w:bCs/>
-          <w:sz w:val="24"/>
-          <w:szCs w:val="24"/>
-          <w:u w:val="single"/>
-        </w:rPr>
-        <w:t>:</w:t>
+        <w:t>Aula 1 - Ferramentas, Unidades e Imagens:</w:t>
       </w:r>
     </w:p>
     <w:p>
@@ -83,7 +72,43 @@
           <w:sz w:val="24"/>
           <w:szCs w:val="24"/>
         </w:rPr>
-        <w:t>Unidade de medida “rem” para fontes é a mesma coisa que “em” e as outras, porém, a em é unidade de medida relativa ao font-size tag mãe, já o rem é a mesma coisa, mas ao invés da ser da tag mãe ele vai ser da que possui o maior nível hierárquico de todos, sendo ela a tag HTML</w:t>
+        <w:t xml:space="preserve">Unidade de medida “rem” para fontes é a mesma coisa que “em” e as outras, porém, a em </w:t>
+      </w:r>
+      <w:proofErr w:type="spellStart"/>
+      <w:r>
+        <w:rPr>
+          <w:rFonts w:ascii="Times New Roman" w:hAnsi="Times New Roman" w:cs="Times New Roman"/>
+          <w:sz w:val="24"/>
+          <w:szCs w:val="24"/>
+        </w:rPr>
+        <w:t>é</w:t>
+      </w:r>
+      <w:proofErr w:type="spellEnd"/>
+      <w:r>
+        <w:rPr>
+          <w:rFonts w:ascii="Times New Roman" w:hAnsi="Times New Roman" w:cs="Times New Roman"/>
+          <w:sz w:val="24"/>
+          <w:szCs w:val="24"/>
+        </w:rPr>
+        <w:t xml:space="preserve"> unidade de medida relativa ao </w:t>
+      </w:r>
+      <w:proofErr w:type="spellStart"/>
+      <w:r>
+        <w:rPr>
+          <w:rFonts w:ascii="Times New Roman" w:hAnsi="Times New Roman" w:cs="Times New Roman"/>
+          <w:sz w:val="24"/>
+          <w:szCs w:val="24"/>
+        </w:rPr>
+        <w:t>font-size</w:t>
+      </w:r>
+      <w:proofErr w:type="spellEnd"/>
+      <w:r>
+        <w:rPr>
+          <w:rFonts w:ascii="Times New Roman" w:hAnsi="Times New Roman" w:cs="Times New Roman"/>
+          <w:sz w:val="24"/>
+          <w:szCs w:val="24"/>
+        </w:rPr>
+        <w:t xml:space="preserve"> tag mãe, já o rem é a mesma coisa, mas ao invés da ser da tag mãe ele vai ser da que possui o maior nível hierárquico de todos, sendo ela a tag HTML</w:t>
       </w:r>
       <w:r>
         <w:rPr>
@@ -107,7 +132,43 @@
           <w:sz w:val="24"/>
           <w:szCs w:val="24"/>
         </w:rPr>
-        <w:t xml:space="preserve"> ‘Em’ significa ephemeral, aquilo que transita, variável. O “Rem” é root ephemeral, ou seja, é variável a partir da raiz.</w:t>
+        <w:t xml:space="preserve"> ‘Em’ significa </w:t>
+      </w:r>
+      <w:proofErr w:type="spellStart"/>
+      <w:r>
+        <w:rPr>
+          <w:rFonts w:ascii="Times New Roman" w:hAnsi="Times New Roman" w:cs="Times New Roman"/>
+          <w:sz w:val="24"/>
+          <w:szCs w:val="24"/>
+        </w:rPr>
+        <w:t>ephemeral</w:t>
+      </w:r>
+      <w:proofErr w:type="spellEnd"/>
+      <w:r>
+        <w:rPr>
+          <w:rFonts w:ascii="Times New Roman" w:hAnsi="Times New Roman" w:cs="Times New Roman"/>
+          <w:sz w:val="24"/>
+          <w:szCs w:val="24"/>
+        </w:rPr>
+        <w:t xml:space="preserve">, aquilo que transita, variável. O “Rem” é root </w:t>
+      </w:r>
+      <w:proofErr w:type="spellStart"/>
+      <w:r>
+        <w:rPr>
+          <w:rFonts w:ascii="Times New Roman" w:hAnsi="Times New Roman" w:cs="Times New Roman"/>
+          <w:sz w:val="24"/>
+          <w:szCs w:val="24"/>
+        </w:rPr>
+        <w:t>ephemeral</w:t>
+      </w:r>
+      <w:proofErr w:type="spellEnd"/>
+      <w:r>
+        <w:rPr>
+          <w:rFonts w:ascii="Times New Roman" w:hAnsi="Times New Roman" w:cs="Times New Roman"/>
+          <w:sz w:val="24"/>
+          <w:szCs w:val="24"/>
+        </w:rPr>
+        <w:t>, ou seja, é variável a partir da raiz.</w:t>
       </w:r>
     </w:p>
     <w:p>
@@ -161,7 +222,25 @@
           <w:sz w:val="24"/>
           <w:szCs w:val="24"/>
         </w:rPr>
-        <w:t>O em é melhor ser utilizado quando queremos variar apenas um bloco, que se distoa do resto.</w:t>
+        <w:t xml:space="preserve">O em é melhor ser utilizado quando queremos variar apenas um bloco, que se </w:t>
+      </w:r>
+      <w:proofErr w:type="spellStart"/>
+      <w:r>
+        <w:rPr>
+          <w:rFonts w:ascii="Times New Roman" w:hAnsi="Times New Roman" w:cs="Times New Roman"/>
+          <w:sz w:val="24"/>
+          <w:szCs w:val="24"/>
+        </w:rPr>
+        <w:t>distoa</w:t>
+      </w:r>
+      <w:proofErr w:type="spellEnd"/>
+      <w:r>
+        <w:rPr>
+          <w:rFonts w:ascii="Times New Roman" w:hAnsi="Times New Roman" w:cs="Times New Roman"/>
+          <w:sz w:val="24"/>
+          <w:szCs w:val="24"/>
+        </w:rPr>
+        <w:t xml:space="preserve"> do resto.</w:t>
       </w:r>
     </w:p>
     <w:p>
@@ -289,7 +368,25 @@
           <w:sz w:val="24"/>
           <w:szCs w:val="24"/>
         </w:rPr>
-        <w:t>GIF: Tamanho varia dependendo do tamanho da animação e da resolução, porém, GIF’s possuem qualidades extremamente baixas</w:t>
+        <w:t xml:space="preserve">GIF: Tamanho varia dependendo do tamanho da animação e da resolução, porém, </w:t>
+      </w:r>
+      <w:proofErr w:type="spellStart"/>
+      <w:r>
+        <w:rPr>
+          <w:rFonts w:ascii="Times New Roman" w:hAnsi="Times New Roman" w:cs="Times New Roman"/>
+          <w:sz w:val="24"/>
+          <w:szCs w:val="24"/>
+        </w:rPr>
+        <w:t>GIF’s</w:t>
+      </w:r>
+      <w:proofErr w:type="spellEnd"/>
+      <w:r>
+        <w:rPr>
+          <w:rFonts w:ascii="Times New Roman" w:hAnsi="Times New Roman" w:cs="Times New Roman"/>
+          <w:sz w:val="24"/>
+          <w:szCs w:val="24"/>
+        </w:rPr>
+        <w:t xml:space="preserve"> possuem qualidades extremamente baixas</w:t>
       </w:r>
       <w:r>
         <w:rPr>
@@ -346,7 +443,25 @@
           <w:sz w:val="24"/>
           <w:szCs w:val="24"/>
         </w:rPr>
-        <w:t xml:space="preserve"> Isso é feito por cálculos, portanto, independente do tamanho da tela, os cálculos sempre são os mesmos.</w:t>
+        <w:t xml:space="preserve"> Isso é feito por cálculos, portanto, </w:t>
+      </w:r>
+      <w:proofErr w:type="spellStart"/>
+      <w:r>
+        <w:rPr>
+          <w:rFonts w:ascii="Times New Roman" w:hAnsi="Times New Roman" w:cs="Times New Roman"/>
+          <w:sz w:val="24"/>
+          <w:szCs w:val="24"/>
+        </w:rPr>
+        <w:t>independente</w:t>
+      </w:r>
+      <w:proofErr w:type="spellEnd"/>
+      <w:r>
+        <w:rPr>
+          <w:rFonts w:ascii="Times New Roman" w:hAnsi="Times New Roman" w:cs="Times New Roman"/>
+          <w:sz w:val="24"/>
+          <w:szCs w:val="24"/>
+        </w:rPr>
+        <w:t xml:space="preserve"> do tamanho da tela, os cálculos sempre são os mesmos.</w:t>
       </w:r>
       <w:r>
         <w:rPr>
@@ -460,7 +575,25 @@
           <w:sz w:val="24"/>
           <w:szCs w:val="24"/>
         </w:rPr>
-        <w:t xml:space="preserve"> a menos que precise de efeitos de transparência, nesse caso usa-se PNG ou GIF’s caso queira imagens animadas</w:t>
+        <w:t xml:space="preserve"> a menos que precise de efeitos de transparência, nesse caso usa-se PNG ou </w:t>
+      </w:r>
+      <w:proofErr w:type="spellStart"/>
+      <w:r>
+        <w:rPr>
+          <w:rFonts w:ascii="Times New Roman" w:hAnsi="Times New Roman" w:cs="Times New Roman"/>
+          <w:sz w:val="24"/>
+          <w:szCs w:val="24"/>
+        </w:rPr>
+        <w:t>GIF’s</w:t>
+      </w:r>
+      <w:proofErr w:type="spellEnd"/>
+      <w:r>
+        <w:rPr>
+          <w:rFonts w:ascii="Times New Roman" w:hAnsi="Times New Roman" w:cs="Times New Roman"/>
+          <w:sz w:val="24"/>
+          <w:szCs w:val="24"/>
+        </w:rPr>
+        <w:t xml:space="preserve"> caso queira imagens animadas</w:t>
       </w:r>
       <w:r>
         <w:rPr>
@@ -547,7 +680,25 @@
           <w:sz w:val="24"/>
           <w:szCs w:val="24"/>
         </w:rPr>
-        <w:t>Mobile first: Pensar primeiro nos dispositivos mais limitados durante a produção de um site, pois, mesmo que ele evolua para um site desktop, continuará totalmente funcional, diferente daqueles que foram pensados primeiro em desktop.</w:t>
+        <w:t xml:space="preserve">Mobile </w:t>
+      </w:r>
+      <w:proofErr w:type="spellStart"/>
+      <w:r>
+        <w:rPr>
+          <w:rFonts w:ascii="Times New Roman" w:hAnsi="Times New Roman" w:cs="Times New Roman"/>
+          <w:sz w:val="24"/>
+          <w:szCs w:val="24"/>
+        </w:rPr>
+        <w:t>first</w:t>
+      </w:r>
+      <w:proofErr w:type="spellEnd"/>
+      <w:r>
+        <w:rPr>
+          <w:rFonts w:ascii="Times New Roman" w:hAnsi="Times New Roman" w:cs="Times New Roman"/>
+          <w:sz w:val="24"/>
+          <w:szCs w:val="24"/>
+        </w:rPr>
+        <w:t>: Pensar primeiro nos dispositivos mais limitados durante a produção de um site, pois, mesmo que ele evolua para um site desktop, continuará totalmente funcional, diferente daqueles que foram pensados primeiro em desktop.</w:t>
       </w:r>
     </w:p>
     <w:p>
@@ -574,7 +725,79 @@
           <w:sz w:val="24"/>
           <w:szCs w:val="24"/>
         </w:rPr>
-        <w:t>O &lt;meta name=”viewport” contente=”width=device-width, initial-scale=1.0”&gt; é uma tag extremamente importante para a utilização de designs responsivos.</w:t>
+        <w:t>O &lt;meta name=”</w:t>
+      </w:r>
+      <w:proofErr w:type="spellStart"/>
+      <w:r>
+        <w:rPr>
+          <w:rFonts w:ascii="Times New Roman" w:hAnsi="Times New Roman" w:cs="Times New Roman"/>
+          <w:sz w:val="24"/>
+          <w:szCs w:val="24"/>
+        </w:rPr>
+        <w:t>viewport</w:t>
+      </w:r>
+      <w:proofErr w:type="spellEnd"/>
+      <w:r>
+        <w:rPr>
+          <w:rFonts w:ascii="Times New Roman" w:hAnsi="Times New Roman" w:cs="Times New Roman"/>
+          <w:sz w:val="24"/>
+          <w:szCs w:val="24"/>
+        </w:rPr>
+        <w:t>” contente=”</w:t>
+      </w:r>
+      <w:proofErr w:type="spellStart"/>
+      <w:r>
+        <w:rPr>
+          <w:rFonts w:ascii="Times New Roman" w:hAnsi="Times New Roman" w:cs="Times New Roman"/>
+          <w:sz w:val="24"/>
+          <w:szCs w:val="24"/>
+        </w:rPr>
+        <w:t>width</w:t>
+      </w:r>
+      <w:proofErr w:type="spellEnd"/>
+      <w:r>
+        <w:rPr>
+          <w:rFonts w:ascii="Times New Roman" w:hAnsi="Times New Roman" w:cs="Times New Roman"/>
+          <w:sz w:val="24"/>
+          <w:szCs w:val="24"/>
+        </w:rPr>
+        <w:t>=device-</w:t>
+      </w:r>
+      <w:proofErr w:type="spellStart"/>
+      <w:r>
+        <w:rPr>
+          <w:rFonts w:ascii="Times New Roman" w:hAnsi="Times New Roman" w:cs="Times New Roman"/>
+          <w:sz w:val="24"/>
+          <w:szCs w:val="24"/>
+        </w:rPr>
+        <w:t>width</w:t>
+      </w:r>
+      <w:proofErr w:type="spellEnd"/>
+      <w:r>
+        <w:rPr>
+          <w:rFonts w:ascii="Times New Roman" w:hAnsi="Times New Roman" w:cs="Times New Roman"/>
+          <w:sz w:val="24"/>
+          <w:szCs w:val="24"/>
+        </w:rPr>
+        <w:t xml:space="preserve">, </w:t>
+      </w:r>
+      <w:proofErr w:type="spellStart"/>
+      <w:r>
+        <w:rPr>
+          <w:rFonts w:ascii="Times New Roman" w:hAnsi="Times New Roman" w:cs="Times New Roman"/>
+          <w:sz w:val="24"/>
+          <w:szCs w:val="24"/>
+        </w:rPr>
+        <w:t>initial-scale</w:t>
+      </w:r>
+      <w:proofErr w:type="spellEnd"/>
+      <w:r>
+        <w:rPr>
+          <w:rFonts w:ascii="Times New Roman" w:hAnsi="Times New Roman" w:cs="Times New Roman"/>
+          <w:sz w:val="24"/>
+          <w:szCs w:val="24"/>
+        </w:rPr>
+        <w:t>=1.0”&gt; é uma tag extremamente importante para a utilização de designs responsivos.</w:t>
       </w:r>
     </w:p>
     <w:p>
@@ -723,6 +946,79 @@
           <w:szCs w:val="24"/>
         </w:rPr>
         <w:t>A vantagem é poder alterar as cores todas de uma vez só, uma vez que você utilize a mesma variável de cor para vários itens. Ex.: colocando a variável “–branco” para todas as letras, no momento em que você alterar o código hexadecimal dessa cor para outra, todas as letras mudam de cor ao mesmo tempo, sem a necessidade de você ter que ir alterar item por item e ficar verificando se está tudo certo.</w:t>
+      </w:r>
+    </w:p>
+    <w:p>
+      <w:pPr>
+        <w:pStyle w:val="PargrafodaLista"/>
+        <w:spacing w:line="360" w:lineRule="auto"/>
+        <w:ind w:left="1800"/>
+        <w:jc w:val="both"/>
+        <w:rPr>
+          <w:rFonts w:ascii="Times New Roman" w:hAnsi="Times New Roman" w:cs="Times New Roman"/>
+          <w:b/>
+          <w:bCs/>
+          <w:sz w:val="24"/>
+          <w:szCs w:val="24"/>
+          <w:u w:val="single"/>
+        </w:rPr>
+      </w:pPr>
+    </w:p>
+    <w:p>
+      <w:pPr>
+        <w:pStyle w:val="PargrafodaLista"/>
+        <w:numPr>
+          <w:ilvl w:val="0"/>
+          <w:numId w:val="1"/>
+        </w:numPr>
+        <w:spacing w:line="360" w:lineRule="auto"/>
+        <w:jc w:val="both"/>
+        <w:rPr>
+          <w:rFonts w:ascii="Times New Roman" w:hAnsi="Times New Roman" w:cs="Times New Roman"/>
+          <w:b/>
+          <w:bCs/>
+          <w:sz w:val="24"/>
+          <w:szCs w:val="24"/>
+          <w:u w:val="single"/>
+        </w:rPr>
+      </w:pPr>
+      <w:r>
+        <w:rPr>
+          <w:rFonts w:ascii="Times New Roman" w:hAnsi="Times New Roman" w:cs="Times New Roman"/>
+          <w:b/>
+          <w:bCs/>
+          <w:sz w:val="24"/>
+          <w:szCs w:val="24"/>
+          <w:u w:val="single"/>
+        </w:rPr>
+        <w:t>Aula 3 – Particularidades de Telas:</w:t>
+      </w:r>
+    </w:p>
+    <w:p>
+      <w:pPr>
+        <w:pStyle w:val="PargrafodaLista"/>
+        <w:numPr>
+          <w:ilvl w:val="1"/>
+          <w:numId w:val="1"/>
+        </w:numPr>
+        <w:spacing w:line="360" w:lineRule="auto"/>
+        <w:jc w:val="both"/>
+        <w:rPr>
+          <w:rFonts w:ascii="Times New Roman" w:hAnsi="Times New Roman" w:cs="Times New Roman"/>
+          <w:b/>
+          <w:bCs/>
+          <w:sz w:val="24"/>
+          <w:szCs w:val="24"/>
+          <w:u w:val="single"/>
+        </w:rPr>
+      </w:pPr>
+      <w:r>
+        <w:rPr>
+          <w:rFonts w:ascii="Times New Roman" w:hAnsi="Times New Roman" w:cs="Times New Roman"/>
+          <w:sz w:val="24"/>
+          <w:szCs w:val="24"/>
+        </w:rPr>
+        <w:t xml:space="preserve"> </w:t>
       </w:r>
     </w:p>
     <w:sectPr>

</xml_diff>

<commit_message>
Finalização da aula 5 e do curso de layouts responsivos
</commit_message>
<xml_diff>
--- a/Formação HTML && CSS3/Layouts Responsivos/Layouts Responsivos - Trabalhando com Layouts Mobile.docx
+++ b/Formação HTML && CSS3/Layouts Responsivos/Layouts Responsivos - Trabalhando com Layouts Mobile.docx
@@ -72,43 +72,7 @@
           <w:sz w:val="24"/>
           <w:szCs w:val="24"/>
         </w:rPr>
-        <w:t xml:space="preserve">Unidade de medida “rem” para fontes é a mesma coisa que “em” e as outras, porém, a em </w:t>
-      </w:r>
-      <w:proofErr w:type="spellStart"/>
-      <w:r>
-        <w:rPr>
-          <w:rFonts w:ascii="Times New Roman" w:hAnsi="Times New Roman" w:cs="Times New Roman"/>
-          <w:sz w:val="24"/>
-          <w:szCs w:val="24"/>
-        </w:rPr>
-        <w:t>é</w:t>
-      </w:r>
-      <w:proofErr w:type="spellEnd"/>
-      <w:r>
-        <w:rPr>
-          <w:rFonts w:ascii="Times New Roman" w:hAnsi="Times New Roman" w:cs="Times New Roman"/>
-          <w:sz w:val="24"/>
-          <w:szCs w:val="24"/>
-        </w:rPr>
-        <w:t xml:space="preserve"> unidade de medida relativa ao </w:t>
-      </w:r>
-      <w:proofErr w:type="spellStart"/>
-      <w:r>
-        <w:rPr>
-          <w:rFonts w:ascii="Times New Roman" w:hAnsi="Times New Roman" w:cs="Times New Roman"/>
-          <w:sz w:val="24"/>
-          <w:szCs w:val="24"/>
-        </w:rPr>
-        <w:t>font-size</w:t>
-      </w:r>
-      <w:proofErr w:type="spellEnd"/>
-      <w:r>
-        <w:rPr>
-          <w:rFonts w:ascii="Times New Roman" w:hAnsi="Times New Roman" w:cs="Times New Roman"/>
-          <w:sz w:val="24"/>
-          <w:szCs w:val="24"/>
-        </w:rPr>
-        <w:t xml:space="preserve"> tag mãe, já o rem é a mesma coisa, mas ao invés da ser da tag mãe ele vai ser da que possui o maior nível hierárquico de todos, sendo ela a tag HTML</w:t>
+        <w:t>Unidade de medida “rem” para fontes é a mesma coisa que “em” e as outras, porém, a em é unidade de medida relativa ao font-size tag mãe, já o rem é a mesma coisa, mas ao invés da ser da tag mãe ele vai ser da que possui o maior nível hierárquico de todos, sendo ela a tag HTML</w:t>
       </w:r>
       <w:r>
         <w:rPr>
@@ -132,43 +96,7 @@
           <w:sz w:val="24"/>
           <w:szCs w:val="24"/>
         </w:rPr>
-        <w:t xml:space="preserve"> ‘Em’ significa </w:t>
-      </w:r>
-      <w:proofErr w:type="spellStart"/>
-      <w:r>
-        <w:rPr>
-          <w:rFonts w:ascii="Times New Roman" w:hAnsi="Times New Roman" w:cs="Times New Roman"/>
-          <w:sz w:val="24"/>
-          <w:szCs w:val="24"/>
-        </w:rPr>
-        <w:t>ephemeral</w:t>
-      </w:r>
-      <w:proofErr w:type="spellEnd"/>
-      <w:r>
-        <w:rPr>
-          <w:rFonts w:ascii="Times New Roman" w:hAnsi="Times New Roman" w:cs="Times New Roman"/>
-          <w:sz w:val="24"/>
-          <w:szCs w:val="24"/>
-        </w:rPr>
-        <w:t xml:space="preserve">, aquilo que transita, variável. O “Rem” é root </w:t>
-      </w:r>
-      <w:proofErr w:type="spellStart"/>
-      <w:r>
-        <w:rPr>
-          <w:rFonts w:ascii="Times New Roman" w:hAnsi="Times New Roman" w:cs="Times New Roman"/>
-          <w:sz w:val="24"/>
-          <w:szCs w:val="24"/>
-        </w:rPr>
-        <w:t>ephemeral</w:t>
-      </w:r>
-      <w:proofErr w:type="spellEnd"/>
-      <w:r>
-        <w:rPr>
-          <w:rFonts w:ascii="Times New Roman" w:hAnsi="Times New Roman" w:cs="Times New Roman"/>
-          <w:sz w:val="24"/>
-          <w:szCs w:val="24"/>
-        </w:rPr>
-        <w:t>, ou seja, é variável a partir da raiz.</w:t>
+        <w:t xml:space="preserve"> ‘Em’ significa ephemeral, aquilo que transita, variável. O “Rem” é root ephemeral, ou seja, é variável a partir da raiz.</w:t>
       </w:r>
     </w:p>
     <w:p>
@@ -222,25 +150,7 @@
           <w:sz w:val="24"/>
           <w:szCs w:val="24"/>
         </w:rPr>
-        <w:t xml:space="preserve">O em é melhor ser utilizado quando queremos variar apenas um bloco, que se </w:t>
-      </w:r>
-      <w:proofErr w:type="spellStart"/>
-      <w:r>
-        <w:rPr>
-          <w:rFonts w:ascii="Times New Roman" w:hAnsi="Times New Roman" w:cs="Times New Roman"/>
-          <w:sz w:val="24"/>
-          <w:szCs w:val="24"/>
-        </w:rPr>
-        <w:t>distoa</w:t>
-      </w:r>
-      <w:proofErr w:type="spellEnd"/>
-      <w:r>
-        <w:rPr>
-          <w:rFonts w:ascii="Times New Roman" w:hAnsi="Times New Roman" w:cs="Times New Roman"/>
-          <w:sz w:val="24"/>
-          <w:szCs w:val="24"/>
-        </w:rPr>
-        <w:t xml:space="preserve"> do resto.</w:t>
+        <w:t>O em é melhor ser utilizado quando queremos variar apenas um bloco, que se distoa do resto.</w:t>
       </w:r>
     </w:p>
     <w:p>
@@ -368,25 +278,7 @@
           <w:sz w:val="24"/>
           <w:szCs w:val="24"/>
         </w:rPr>
-        <w:t xml:space="preserve">GIF: Tamanho varia dependendo do tamanho da animação e da resolução, porém, </w:t>
-      </w:r>
-      <w:proofErr w:type="spellStart"/>
-      <w:r>
-        <w:rPr>
-          <w:rFonts w:ascii="Times New Roman" w:hAnsi="Times New Roman" w:cs="Times New Roman"/>
-          <w:sz w:val="24"/>
-          <w:szCs w:val="24"/>
-        </w:rPr>
-        <w:t>GIF’s</w:t>
-      </w:r>
-      <w:proofErr w:type="spellEnd"/>
-      <w:r>
-        <w:rPr>
-          <w:rFonts w:ascii="Times New Roman" w:hAnsi="Times New Roman" w:cs="Times New Roman"/>
-          <w:sz w:val="24"/>
-          <w:szCs w:val="24"/>
-        </w:rPr>
-        <w:t xml:space="preserve"> possuem qualidades extremamente baixas</w:t>
+        <w:t>GIF: Tamanho varia dependendo do tamanho da animação e da resolução, porém, GIF’s possuem qualidades extremamente baixas</w:t>
       </w:r>
       <w:r>
         <w:rPr>
@@ -443,25 +335,7 @@
           <w:sz w:val="24"/>
           <w:szCs w:val="24"/>
         </w:rPr>
-        <w:t xml:space="preserve"> Isso é feito por cálculos, portanto, </w:t>
-      </w:r>
-      <w:proofErr w:type="spellStart"/>
-      <w:r>
-        <w:rPr>
-          <w:rFonts w:ascii="Times New Roman" w:hAnsi="Times New Roman" w:cs="Times New Roman"/>
-          <w:sz w:val="24"/>
-          <w:szCs w:val="24"/>
-        </w:rPr>
-        <w:t>independente</w:t>
-      </w:r>
-      <w:proofErr w:type="spellEnd"/>
-      <w:r>
-        <w:rPr>
-          <w:rFonts w:ascii="Times New Roman" w:hAnsi="Times New Roman" w:cs="Times New Roman"/>
-          <w:sz w:val="24"/>
-          <w:szCs w:val="24"/>
-        </w:rPr>
-        <w:t xml:space="preserve"> do tamanho da tela, os cálculos sempre são os mesmos.</w:t>
+        <w:t xml:space="preserve"> Isso é feito por cálculos, portanto, independente do tamanho da tela, os cálculos sempre são os mesmos.</w:t>
       </w:r>
       <w:r>
         <w:rPr>
@@ -575,25 +449,7 @@
           <w:sz w:val="24"/>
           <w:szCs w:val="24"/>
         </w:rPr>
-        <w:t xml:space="preserve"> a menos que precise de efeitos de transparência, nesse caso usa-se PNG ou </w:t>
-      </w:r>
-      <w:proofErr w:type="spellStart"/>
-      <w:r>
-        <w:rPr>
-          <w:rFonts w:ascii="Times New Roman" w:hAnsi="Times New Roman" w:cs="Times New Roman"/>
-          <w:sz w:val="24"/>
-          <w:szCs w:val="24"/>
-        </w:rPr>
-        <w:t>GIF’s</w:t>
-      </w:r>
-      <w:proofErr w:type="spellEnd"/>
-      <w:r>
-        <w:rPr>
-          <w:rFonts w:ascii="Times New Roman" w:hAnsi="Times New Roman" w:cs="Times New Roman"/>
-          <w:sz w:val="24"/>
-          <w:szCs w:val="24"/>
-        </w:rPr>
-        <w:t xml:space="preserve"> caso queira imagens animadas</w:t>
+        <w:t xml:space="preserve"> a menos que precise de efeitos de transparência, nesse caso usa-se PNG ou GIF’s caso queira imagens animadas</w:t>
       </w:r>
       <w:r>
         <w:rPr>
@@ -680,25 +536,7 @@
           <w:sz w:val="24"/>
           <w:szCs w:val="24"/>
         </w:rPr>
-        <w:t xml:space="preserve">Mobile </w:t>
-      </w:r>
-      <w:proofErr w:type="spellStart"/>
-      <w:r>
-        <w:rPr>
-          <w:rFonts w:ascii="Times New Roman" w:hAnsi="Times New Roman" w:cs="Times New Roman"/>
-          <w:sz w:val="24"/>
-          <w:szCs w:val="24"/>
-        </w:rPr>
-        <w:t>first</w:t>
-      </w:r>
-      <w:proofErr w:type="spellEnd"/>
-      <w:r>
-        <w:rPr>
-          <w:rFonts w:ascii="Times New Roman" w:hAnsi="Times New Roman" w:cs="Times New Roman"/>
-          <w:sz w:val="24"/>
-          <w:szCs w:val="24"/>
-        </w:rPr>
-        <w:t>: Pensar primeiro nos dispositivos mais limitados durante a produção de um site, pois, mesmo que ele evolua para um site desktop, continuará totalmente funcional, diferente daqueles que foram pensados primeiro em desktop.</w:t>
+        <w:t>Mobile first: Pensar primeiro nos dispositivos mais limitados durante a produção de um site, pois, mesmo que ele evolua para um site desktop, continuará totalmente funcional, diferente daqueles que foram pensados primeiro em desktop.</w:t>
       </w:r>
     </w:p>
     <w:p>
@@ -725,79 +563,7 @@
           <w:sz w:val="24"/>
           <w:szCs w:val="24"/>
         </w:rPr>
-        <w:t>O &lt;meta name=”</w:t>
-      </w:r>
-      <w:proofErr w:type="spellStart"/>
-      <w:r>
-        <w:rPr>
-          <w:rFonts w:ascii="Times New Roman" w:hAnsi="Times New Roman" w:cs="Times New Roman"/>
-          <w:sz w:val="24"/>
-          <w:szCs w:val="24"/>
-        </w:rPr>
-        <w:t>viewport</w:t>
-      </w:r>
-      <w:proofErr w:type="spellEnd"/>
-      <w:r>
-        <w:rPr>
-          <w:rFonts w:ascii="Times New Roman" w:hAnsi="Times New Roman" w:cs="Times New Roman"/>
-          <w:sz w:val="24"/>
-          <w:szCs w:val="24"/>
-        </w:rPr>
-        <w:t>” contente=”</w:t>
-      </w:r>
-      <w:proofErr w:type="spellStart"/>
-      <w:r>
-        <w:rPr>
-          <w:rFonts w:ascii="Times New Roman" w:hAnsi="Times New Roman" w:cs="Times New Roman"/>
-          <w:sz w:val="24"/>
-          <w:szCs w:val="24"/>
-        </w:rPr>
-        <w:t>width</w:t>
-      </w:r>
-      <w:proofErr w:type="spellEnd"/>
-      <w:r>
-        <w:rPr>
-          <w:rFonts w:ascii="Times New Roman" w:hAnsi="Times New Roman" w:cs="Times New Roman"/>
-          <w:sz w:val="24"/>
-          <w:szCs w:val="24"/>
-        </w:rPr>
-        <w:t>=device-</w:t>
-      </w:r>
-      <w:proofErr w:type="spellStart"/>
-      <w:r>
-        <w:rPr>
-          <w:rFonts w:ascii="Times New Roman" w:hAnsi="Times New Roman" w:cs="Times New Roman"/>
-          <w:sz w:val="24"/>
-          <w:szCs w:val="24"/>
-        </w:rPr>
-        <w:t>width</w:t>
-      </w:r>
-      <w:proofErr w:type="spellEnd"/>
-      <w:r>
-        <w:rPr>
-          <w:rFonts w:ascii="Times New Roman" w:hAnsi="Times New Roman" w:cs="Times New Roman"/>
-          <w:sz w:val="24"/>
-          <w:szCs w:val="24"/>
-        </w:rPr>
-        <w:t xml:space="preserve">, </w:t>
-      </w:r>
-      <w:proofErr w:type="spellStart"/>
-      <w:r>
-        <w:rPr>
-          <w:rFonts w:ascii="Times New Roman" w:hAnsi="Times New Roman" w:cs="Times New Roman"/>
-          <w:sz w:val="24"/>
-          <w:szCs w:val="24"/>
-        </w:rPr>
-        <w:t>initial-scale</w:t>
-      </w:r>
-      <w:proofErr w:type="spellEnd"/>
-      <w:r>
-        <w:rPr>
-          <w:rFonts w:ascii="Times New Roman" w:hAnsi="Times New Roman" w:cs="Times New Roman"/>
-          <w:sz w:val="24"/>
-          <w:szCs w:val="24"/>
-        </w:rPr>
-        <w:t>=1.0”&gt; é uma tag extremamente importante para a utilização de designs responsivos.</w:t>
+        <w:t>O &lt;meta name=”viewport” contente=”width=device-width, initial-scale=1.0”&gt; é uma tag extremamente importante para a utilização de designs responsivos.</w:t>
       </w:r>
     </w:p>
     <w:p>
@@ -1026,25 +792,7 @@
           <w:sz w:val="24"/>
           <w:szCs w:val="24"/>
         </w:rPr>
-        <w:t xml:space="preserve">Ter o hábito de já ir planejando classes para as tags que utilizaremos para </w:t>
-      </w:r>
-      <w:proofErr w:type="spellStart"/>
-      <w:r>
-        <w:rPr>
-          <w:rFonts w:ascii="Times New Roman" w:hAnsi="Times New Roman" w:cs="Times New Roman"/>
-          <w:sz w:val="24"/>
-          <w:szCs w:val="24"/>
-        </w:rPr>
-        <w:t>codar</w:t>
-      </w:r>
-      <w:proofErr w:type="spellEnd"/>
-      <w:r>
-        <w:rPr>
-          <w:rFonts w:ascii="Times New Roman" w:hAnsi="Times New Roman" w:cs="Times New Roman"/>
-          <w:sz w:val="24"/>
-          <w:szCs w:val="24"/>
-        </w:rPr>
-        <w:t xml:space="preserve"> a página durante o desmembramento de uma determinada área é uma boa prática, uma vez que agiliza o trabalho.</w:t>
+        <w:t>Ter o hábito de já ir planejando classes para as tags que utilizaremos para codar a página durante o desmembramento de uma determinada área é uma boa prática, uma vez que agiliza o trabalho.</w:t>
       </w:r>
     </w:p>
     <w:p>
@@ -1072,61 +820,7 @@
           <w:szCs w:val="24"/>
         </w:rPr>
         <w:lastRenderedPageBreak/>
-        <w:t xml:space="preserve"> Quando temos um painel e/ou figura legendada, nós temos uma tag &lt;figure&gt; que, dentro dela, tem uma &lt;</w:t>
-      </w:r>
-      <w:proofErr w:type="spellStart"/>
-      <w:r>
-        <w:rPr>
-          <w:rFonts w:ascii="Times New Roman" w:hAnsi="Times New Roman" w:cs="Times New Roman"/>
-          <w:sz w:val="24"/>
-          <w:szCs w:val="24"/>
-        </w:rPr>
-        <w:t>img</w:t>
-      </w:r>
-      <w:proofErr w:type="spellEnd"/>
-      <w:r>
-        <w:rPr>
-          <w:rFonts w:ascii="Times New Roman" w:hAnsi="Times New Roman" w:cs="Times New Roman"/>
-          <w:sz w:val="24"/>
-          <w:szCs w:val="24"/>
-        </w:rPr>
-        <w:t>&gt; juntamente com a &lt;</w:t>
-      </w:r>
-      <w:proofErr w:type="spellStart"/>
-      <w:r>
-        <w:rPr>
-          <w:rFonts w:ascii="Times New Roman" w:hAnsi="Times New Roman" w:cs="Times New Roman"/>
-          <w:sz w:val="24"/>
-          <w:szCs w:val="24"/>
-        </w:rPr>
-        <w:t>figc</w:t>
-      </w:r>
-      <w:proofErr w:type="spellEnd"/>
-      <w:r>
-        <w:rPr>
-          <w:rFonts w:ascii="Times New Roman" w:hAnsi="Times New Roman" w:cs="Times New Roman"/>
-          <w:sz w:val="24"/>
-          <w:szCs w:val="24"/>
-        </w:rPr>
-        <w:t xml:space="preserve">&gt; sendo ela a </w:t>
-      </w:r>
-      <w:proofErr w:type="spellStart"/>
-      <w:r>
-        <w:rPr>
-          <w:rFonts w:ascii="Times New Roman" w:hAnsi="Times New Roman" w:cs="Times New Roman"/>
-          <w:sz w:val="24"/>
-          <w:szCs w:val="24"/>
-        </w:rPr>
-        <w:t>caption</w:t>
-      </w:r>
-      <w:proofErr w:type="spellEnd"/>
-      <w:r>
-        <w:rPr>
-          <w:rFonts w:ascii="Times New Roman" w:hAnsi="Times New Roman" w:cs="Times New Roman"/>
-          <w:sz w:val="24"/>
-          <w:szCs w:val="24"/>
-        </w:rPr>
-        <w:t xml:space="preserve"> da figure, ou seja, a sua legenda.</w:t>
+        <w:t xml:space="preserve"> Quando temos um painel e/ou figura legendada, nós temos uma tag &lt;figure&gt; que, dentro dela, tem uma &lt;img&gt; juntamente com a &lt;figc&gt; sendo ela a caption da figure, ou seja, a sua legenda.</w:t>
       </w:r>
     </w:p>
     <w:p>
@@ -1161,61 +855,7 @@
           <w:sz w:val="24"/>
           <w:szCs w:val="24"/>
         </w:rPr>
-        <w:t xml:space="preserve">No </w:t>
-      </w:r>
-      <w:proofErr w:type="spellStart"/>
-      <w:r>
-        <w:rPr>
-          <w:rFonts w:ascii="Times New Roman" w:hAnsi="Times New Roman" w:cs="Times New Roman"/>
-          <w:sz w:val="24"/>
-          <w:szCs w:val="24"/>
-        </w:rPr>
-        <w:t>width</w:t>
-      </w:r>
-      <w:proofErr w:type="spellEnd"/>
-      <w:r>
-        <w:rPr>
-          <w:rFonts w:ascii="Times New Roman" w:hAnsi="Times New Roman" w:cs="Times New Roman"/>
-          <w:sz w:val="24"/>
-          <w:szCs w:val="24"/>
-        </w:rPr>
-        <w:t xml:space="preserve"> podemos colocar 100vw quando queremos que algum elemento use 100% da </w:t>
-      </w:r>
-      <w:proofErr w:type="spellStart"/>
-      <w:r>
-        <w:rPr>
-          <w:rFonts w:ascii="Times New Roman" w:hAnsi="Times New Roman" w:cs="Times New Roman"/>
-          <w:sz w:val="24"/>
-          <w:szCs w:val="24"/>
-        </w:rPr>
-        <w:t>viewport</w:t>
-      </w:r>
-      <w:proofErr w:type="spellEnd"/>
-      <w:r>
-        <w:rPr>
-          <w:rFonts w:ascii="Times New Roman" w:hAnsi="Times New Roman" w:cs="Times New Roman"/>
-          <w:sz w:val="24"/>
-          <w:szCs w:val="24"/>
-        </w:rPr>
-        <w:t xml:space="preserve"> </w:t>
-      </w:r>
-      <w:proofErr w:type="spellStart"/>
-      <w:r>
-        <w:rPr>
-          <w:rFonts w:ascii="Times New Roman" w:hAnsi="Times New Roman" w:cs="Times New Roman"/>
-          <w:sz w:val="24"/>
-          <w:szCs w:val="24"/>
-        </w:rPr>
-        <w:t>width</w:t>
-      </w:r>
-      <w:proofErr w:type="spellEnd"/>
-      <w:r>
-        <w:rPr>
-          <w:rFonts w:ascii="Times New Roman" w:hAnsi="Times New Roman" w:cs="Times New Roman"/>
-          <w:sz w:val="24"/>
-          <w:szCs w:val="24"/>
-        </w:rPr>
-        <w:t>, ocupando a largura da tela do celular inteira.</w:t>
+        <w:t>No width podemos colocar 100vw quando queremos que algum elemento use 100% da viewport width, ocupando a largura da tela do celular inteira.</w:t>
       </w:r>
     </w:p>
     <w:p>
@@ -1242,43 +882,7 @@
           <w:sz w:val="24"/>
           <w:szCs w:val="24"/>
         </w:rPr>
-        <w:t xml:space="preserve"> É uma boa prática sempre utilizar medidas de </w:t>
-      </w:r>
-      <w:proofErr w:type="spellStart"/>
-      <w:r>
-        <w:rPr>
-          <w:rFonts w:ascii="Times New Roman" w:hAnsi="Times New Roman" w:cs="Times New Roman"/>
-          <w:sz w:val="24"/>
-          <w:szCs w:val="24"/>
-        </w:rPr>
-        <w:t>padding</w:t>
-      </w:r>
-      <w:proofErr w:type="spellEnd"/>
-      <w:r>
-        <w:rPr>
-          <w:rFonts w:ascii="Times New Roman" w:hAnsi="Times New Roman" w:cs="Times New Roman"/>
-          <w:sz w:val="24"/>
-          <w:szCs w:val="24"/>
-        </w:rPr>
-        <w:t xml:space="preserve">, </w:t>
-      </w:r>
-      <w:proofErr w:type="spellStart"/>
-      <w:r>
-        <w:rPr>
-          <w:rFonts w:ascii="Times New Roman" w:hAnsi="Times New Roman" w:cs="Times New Roman"/>
-          <w:sz w:val="24"/>
-          <w:szCs w:val="24"/>
-        </w:rPr>
-        <w:t>margin</w:t>
-      </w:r>
-      <w:proofErr w:type="spellEnd"/>
-      <w:r>
-        <w:rPr>
-          <w:rFonts w:ascii="Times New Roman" w:hAnsi="Times New Roman" w:cs="Times New Roman"/>
-          <w:sz w:val="24"/>
-          <w:szCs w:val="24"/>
-        </w:rPr>
-        <w:t xml:space="preserve"> dentre outros, individualmente, para não ocorrer o risco de sobrescrever as configurações por acaso.</w:t>
+        <w:t xml:space="preserve"> É uma boa prática sempre utilizar medidas de padding, margin dentre outros, individualmente, para não ocorrer o risco de sobrescrever as configurações por acaso.</w:t>
       </w:r>
     </w:p>
     <w:p>
@@ -1307,7 +911,6 @@
         </w:rPr>
         <w:t xml:space="preserve">Podemos colocar uma propriedade </w:t>
       </w:r>
-      <w:proofErr w:type="spellStart"/>
       <w:r>
         <w:rPr>
           <w:rFonts w:ascii="Times New Roman" w:hAnsi="Times New Roman" w:cs="Times New Roman"/>
@@ -1316,9 +919,175 @@
           <w:sz w:val="24"/>
           <w:szCs w:val="24"/>
         </w:rPr>
-        <w:t>max-width</w:t>
-      </w:r>
-      <w:proofErr w:type="spellEnd"/>
+        <w:t>max-width: px;</w:t>
+      </w:r>
+      <w:r>
+        <w:rPr>
+          <w:rFonts w:ascii="Times New Roman" w:hAnsi="Times New Roman" w:cs="Times New Roman"/>
+          <w:sz w:val="24"/>
+          <w:szCs w:val="24"/>
+        </w:rPr>
+        <w:t xml:space="preserve"> em imagens e afins para que conforme a tela vai aumentando, ela pare de aumentar junto na quantidade de pixels determinada no CSS, sem ter a necessidade de criar um @media(max-width: 600px){.classeImagem{width: 100vw;}, para que dessa forma ele se adapte para 100% da viewport width somente quando a tela estiver menor que 600px.</w:t>
+      </w:r>
+      <w:r>
+        <w:rPr>
+          <w:rFonts w:ascii="Times New Roman" w:hAnsi="Times New Roman" w:cs="Times New Roman"/>
+          <w:sz w:val="24"/>
+          <w:szCs w:val="24"/>
+        </w:rPr>
+        <w:t xml:space="preserve"> Diminuindo o código e facilitando a vida.</w:t>
+      </w:r>
+    </w:p>
+    <w:p>
+      <w:pPr>
+        <w:pStyle w:val="PargrafodaLista"/>
+        <w:numPr>
+          <w:ilvl w:val="1"/>
+          <w:numId w:val="1"/>
+        </w:numPr>
+        <w:spacing w:line="360" w:lineRule="auto"/>
+        <w:jc w:val="both"/>
+        <w:rPr>
+          <w:rFonts w:ascii="Times New Roman" w:hAnsi="Times New Roman" w:cs="Times New Roman"/>
+          <w:b/>
+          <w:bCs/>
+          <w:sz w:val="24"/>
+          <w:szCs w:val="24"/>
+          <w:u w:val="single"/>
+        </w:rPr>
+      </w:pPr>
+      <w:r>
+        <w:rPr>
+          <w:rFonts w:ascii="Times New Roman" w:hAnsi="Times New Roman" w:cs="Times New Roman"/>
+          <w:sz w:val="24"/>
+          <w:szCs w:val="24"/>
+        </w:rPr>
+        <w:t>Utilizar unidades relativas como: %, rem, dentre outros é extremamente bom e vantajoso, mas existem casos como o acima, onde unidades fixas sejam o ideal, uma vez que essa imagem pode acabar ficando MUITO grande e/ou perdendo qualidade de imagem se ocupar 100% da largura de tela de um computador, por exemplo</w:t>
+      </w:r>
+      <w:r>
+        <w:rPr>
+          <w:rFonts w:ascii="Times New Roman" w:hAnsi="Times New Roman" w:cs="Times New Roman"/>
+          <w:sz w:val="24"/>
+          <w:szCs w:val="24"/>
+        </w:rPr>
+        <w:t>, o que não ocorre se a pessoa estiver vendo em um celular</w:t>
+      </w:r>
+      <w:r>
+        <w:rPr>
+          <w:rFonts w:ascii="Times New Roman" w:hAnsi="Times New Roman" w:cs="Times New Roman"/>
+          <w:sz w:val="24"/>
+          <w:szCs w:val="24"/>
+        </w:rPr>
+        <w:t>.</w:t>
+      </w:r>
+    </w:p>
+    <w:p>
+      <w:pPr>
+        <w:pStyle w:val="PargrafodaLista"/>
+        <w:spacing w:line="360" w:lineRule="auto"/>
+        <w:ind w:left="1080"/>
+        <w:jc w:val="both"/>
+        <w:rPr>
+          <w:rFonts w:ascii="Times New Roman" w:hAnsi="Times New Roman" w:cs="Times New Roman"/>
+          <w:b/>
+          <w:bCs/>
+          <w:sz w:val="24"/>
+          <w:szCs w:val="24"/>
+          <w:u w:val="single"/>
+        </w:rPr>
+      </w:pPr>
+    </w:p>
+    <w:p>
+      <w:pPr>
+        <w:pStyle w:val="PargrafodaLista"/>
+        <w:numPr>
+          <w:ilvl w:val="0"/>
+          <w:numId w:val="1"/>
+        </w:numPr>
+        <w:spacing w:line="360" w:lineRule="auto"/>
+        <w:jc w:val="both"/>
+        <w:rPr>
+          <w:rFonts w:ascii="Times New Roman" w:hAnsi="Times New Roman" w:cs="Times New Roman"/>
+          <w:b/>
+          <w:bCs/>
+          <w:sz w:val="24"/>
+          <w:szCs w:val="24"/>
+          <w:u w:val="single"/>
+        </w:rPr>
+      </w:pPr>
+      <w:r>
+        <w:rPr>
+          <w:rFonts w:ascii="Times New Roman" w:hAnsi="Times New Roman" w:cs="Times New Roman"/>
+          <w:b/>
+          <w:bCs/>
+          <w:sz w:val="24"/>
+          <w:szCs w:val="24"/>
+          <w:u w:val="single"/>
+        </w:rPr>
+        <w:t>Aula 4 – Trabalhando a Semântica HTML:</w:t>
+      </w:r>
+    </w:p>
+    <w:p>
+      <w:pPr>
+        <w:pStyle w:val="PargrafodaLista"/>
+        <w:numPr>
+          <w:ilvl w:val="1"/>
+          <w:numId w:val="1"/>
+        </w:numPr>
+        <w:spacing w:line="360" w:lineRule="auto"/>
+        <w:jc w:val="both"/>
+        <w:rPr>
+          <w:rFonts w:ascii="Times New Roman" w:hAnsi="Times New Roman" w:cs="Times New Roman"/>
+          <w:b/>
+          <w:bCs/>
+          <w:sz w:val="24"/>
+          <w:szCs w:val="24"/>
+          <w:u w:val="single"/>
+        </w:rPr>
+      </w:pPr>
+      <w:r>
+        <w:rPr>
+          <w:rFonts w:ascii="Times New Roman" w:hAnsi="Times New Roman" w:cs="Times New Roman"/>
+          <w:sz w:val="24"/>
+          <w:szCs w:val="24"/>
+        </w:rPr>
+        <w:t xml:space="preserve"> Quando trabalhamos com imagens precisamos fazer a seguinte análise: “O conteúdo do site é entendível sem essa imagem?” Se sim, então essa imagem é apenas estilização e pode ser removida completamento do HTML, sendo colocada no site utilizando CSS.</w:t>
+      </w:r>
+    </w:p>
+    <w:p>
+      <w:pPr>
+        <w:pStyle w:val="PargrafodaLista"/>
+        <w:numPr>
+          <w:ilvl w:val="1"/>
+          <w:numId w:val="1"/>
+        </w:numPr>
+        <w:spacing w:line="360" w:lineRule="auto"/>
+        <w:jc w:val="both"/>
+        <w:rPr>
+          <w:rFonts w:ascii="Times New Roman" w:hAnsi="Times New Roman" w:cs="Times New Roman"/>
+          <w:b/>
+          <w:bCs/>
+          <w:sz w:val="24"/>
+          <w:szCs w:val="24"/>
+          <w:u w:val="single"/>
+        </w:rPr>
+      </w:pPr>
+      <w:r>
+        <w:rPr>
+          <w:rFonts w:ascii="Times New Roman" w:hAnsi="Times New Roman" w:cs="Times New Roman"/>
+          <w:sz w:val="24"/>
+          <w:szCs w:val="24"/>
+        </w:rPr>
+        <w:t xml:space="preserve"> </w:t>
+      </w:r>
+      <w:r>
+        <w:rPr>
+          <w:rFonts w:ascii="Times New Roman" w:hAnsi="Times New Roman" w:cs="Times New Roman"/>
+          <w:sz w:val="24"/>
+          <w:szCs w:val="24"/>
+        </w:rPr>
+        <w:t xml:space="preserve">Para poder fazer isso, podemos criar marcadores específicos para cada imagem/ícone a ser utilizado em seus tópicos específicos, colocar um </w:t>
+      </w:r>
       <w:r>
         <w:rPr>
           <w:rFonts w:ascii="Times New Roman" w:hAnsi="Times New Roman" w:cs="Times New Roman"/>
@@ -1327,9 +1096,51 @@
           <w:sz w:val="24"/>
           <w:szCs w:val="24"/>
         </w:rPr>
-        <w:t xml:space="preserve">: </w:t>
-      </w:r>
-      <w:proofErr w:type="spellStart"/>
+        <w:t>background-image: url(caminhdoDaImagem);</w:t>
+      </w:r>
+      <w:r>
+        <w:rPr>
+          <w:rFonts w:ascii="Times New Roman" w:hAnsi="Times New Roman" w:cs="Times New Roman"/>
+          <w:sz w:val="24"/>
+          <w:szCs w:val="24"/>
+        </w:rPr>
+        <w:t>, e adicionar essa classe ao seu respectivo tópico no HTML.</w:t>
+      </w:r>
+    </w:p>
+    <w:p>
+      <w:pPr>
+        <w:pStyle w:val="PargrafodaLista"/>
+        <w:numPr>
+          <w:ilvl w:val="1"/>
+          <w:numId w:val="1"/>
+        </w:numPr>
+        <w:spacing w:line="360" w:lineRule="auto"/>
+        <w:jc w:val="both"/>
+        <w:rPr>
+          <w:rFonts w:ascii="Times New Roman" w:hAnsi="Times New Roman" w:cs="Times New Roman"/>
+          <w:b/>
+          <w:bCs/>
+          <w:sz w:val="24"/>
+          <w:szCs w:val="24"/>
+          <w:u w:val="single"/>
+        </w:rPr>
+      </w:pPr>
+      <w:r>
+        <w:rPr>
+          <w:rFonts w:ascii="Times New Roman" w:hAnsi="Times New Roman" w:cs="Times New Roman"/>
+          <w:sz w:val="24"/>
+          <w:szCs w:val="24"/>
+        </w:rPr>
+        <w:t xml:space="preserve"> </w:t>
+      </w:r>
+      <w:r>
+        <w:rPr>
+          <w:rFonts w:ascii="Times New Roman" w:hAnsi="Times New Roman" w:cs="Times New Roman"/>
+          <w:sz w:val="24"/>
+          <w:szCs w:val="24"/>
+        </w:rPr>
+        <w:t xml:space="preserve">Porém, fazendo isso teremos o problema de que a imagem colocada irá se repetir durante todo o fundo daquele elemento. Para concertar isso, podemos utilizar o </w:t>
+      </w:r>
       <w:r>
         <w:rPr>
           <w:rFonts w:ascii="Times New Roman" w:hAnsi="Times New Roman" w:cs="Times New Roman"/>
@@ -1338,9 +1149,25 @@
           <w:sz w:val="24"/>
           <w:szCs w:val="24"/>
         </w:rPr>
-        <w:t>px</w:t>
-      </w:r>
-      <w:proofErr w:type="spellEnd"/>
+        <w:t>background-repeat: no-repeat;</w:t>
+      </w:r>
+      <w:r>
+        <w:rPr>
+          <w:rFonts w:ascii="Times New Roman" w:hAnsi="Times New Roman" w:cs="Times New Roman"/>
+          <w:sz w:val="24"/>
+          <w:szCs w:val="24"/>
+        </w:rPr>
+        <w:t xml:space="preserve"> para que mostre a imagem apenas 1 </w:t>
+      </w:r>
+      <w:r>
+        <w:rPr>
+          <w:rFonts w:ascii="Times New Roman" w:hAnsi="Times New Roman" w:cs="Times New Roman"/>
+          <w:sz w:val="24"/>
+          <w:szCs w:val="24"/>
+        </w:rPr>
+        <w:lastRenderedPageBreak/>
+        <w:t xml:space="preserve">vez e ajustar sua posição através do </w:t>
+      </w:r>
       <w:r>
         <w:rPr>
           <w:rFonts w:ascii="Times New Roman" w:hAnsi="Times New Roman" w:cs="Times New Roman"/>
@@ -1349,95 +1176,23 @@
           <w:sz w:val="24"/>
           <w:szCs w:val="24"/>
         </w:rPr>
-        <w:t>;</w:t>
-      </w:r>
-      <w:r>
-        <w:rPr>
-          <w:rFonts w:ascii="Times New Roman" w:hAnsi="Times New Roman" w:cs="Times New Roman"/>
-          <w:sz w:val="24"/>
-          <w:szCs w:val="24"/>
-        </w:rPr>
-        <w:t xml:space="preserve"> em imagens e afins para que conforme a tela vai aumentando, ela pare de aumentar junto na quantidade de pixels determinada no CSS, sem ter a necessidade de criar um @media(max-width: 600px){.</w:t>
-      </w:r>
-      <w:proofErr w:type="spellStart"/>
-      <w:r>
-        <w:rPr>
-          <w:rFonts w:ascii="Times New Roman" w:hAnsi="Times New Roman" w:cs="Times New Roman"/>
-          <w:sz w:val="24"/>
-          <w:szCs w:val="24"/>
-        </w:rPr>
-        <w:t>classeImagem</w:t>
-      </w:r>
-      <w:proofErr w:type="spellEnd"/>
-      <w:r>
-        <w:rPr>
-          <w:rFonts w:ascii="Times New Roman" w:hAnsi="Times New Roman" w:cs="Times New Roman"/>
-          <w:sz w:val="24"/>
-          <w:szCs w:val="24"/>
-        </w:rPr>
-        <w:t>{</w:t>
-      </w:r>
-      <w:proofErr w:type="spellStart"/>
-      <w:r>
-        <w:rPr>
-          <w:rFonts w:ascii="Times New Roman" w:hAnsi="Times New Roman" w:cs="Times New Roman"/>
-          <w:sz w:val="24"/>
-          <w:szCs w:val="24"/>
-        </w:rPr>
-        <w:t>width</w:t>
-      </w:r>
-      <w:proofErr w:type="spellEnd"/>
-      <w:r>
-        <w:rPr>
-          <w:rFonts w:ascii="Times New Roman" w:hAnsi="Times New Roman" w:cs="Times New Roman"/>
-          <w:sz w:val="24"/>
-          <w:szCs w:val="24"/>
-        </w:rPr>
-        <w:t xml:space="preserve">: 100vw;}, para que dessa forma ele se adapte para 100% da </w:t>
-      </w:r>
-      <w:proofErr w:type="spellStart"/>
-      <w:r>
-        <w:rPr>
-          <w:rFonts w:ascii="Times New Roman" w:hAnsi="Times New Roman" w:cs="Times New Roman"/>
-          <w:sz w:val="24"/>
-          <w:szCs w:val="24"/>
-        </w:rPr>
-        <w:t>viewport</w:t>
-      </w:r>
-      <w:proofErr w:type="spellEnd"/>
-      <w:r>
-        <w:rPr>
-          <w:rFonts w:ascii="Times New Roman" w:hAnsi="Times New Roman" w:cs="Times New Roman"/>
-          <w:sz w:val="24"/>
-          <w:szCs w:val="24"/>
-        </w:rPr>
-        <w:t xml:space="preserve"> </w:t>
-      </w:r>
-      <w:proofErr w:type="spellStart"/>
-      <w:r>
-        <w:rPr>
-          <w:rFonts w:ascii="Times New Roman" w:hAnsi="Times New Roman" w:cs="Times New Roman"/>
-          <w:sz w:val="24"/>
-          <w:szCs w:val="24"/>
-        </w:rPr>
-        <w:t>width</w:t>
-      </w:r>
-      <w:proofErr w:type="spellEnd"/>
-      <w:r>
-        <w:rPr>
-          <w:rFonts w:ascii="Times New Roman" w:hAnsi="Times New Roman" w:cs="Times New Roman"/>
-          <w:sz w:val="24"/>
-          <w:szCs w:val="24"/>
-        </w:rPr>
-        <w:t xml:space="preserve"> somente quando a tela estiver menor que 600px.</w:t>
-      </w:r>
-      <w:r>
-        <w:rPr>
-          <w:rFonts w:ascii="Times New Roman" w:hAnsi="Times New Roman" w:cs="Times New Roman"/>
-          <w:sz w:val="24"/>
-          <w:szCs w:val="24"/>
-        </w:rPr>
-        <w:t xml:space="preserve"> Diminuindo o código e facilitando a vida.</w:t>
+        <w:t xml:space="preserve">background-position: top 1.5rem left 2.5rem...; </w:t>
+      </w:r>
+      <w:r>
+        <w:rPr>
+          <w:rFonts w:ascii="Times New Roman" w:hAnsi="Times New Roman" w:cs="Times New Roman"/>
+          <w:sz w:val="24"/>
+          <w:szCs w:val="24"/>
+        </w:rPr>
+        <w:t>e assim</w:t>
+      </w:r>
+      <w:r>
+        <w:rPr>
+          <w:rFonts w:ascii="Times New Roman" w:hAnsi="Times New Roman" w:cs="Times New Roman"/>
+          <w:sz w:val="24"/>
+          <w:szCs w:val="24"/>
+        </w:rPr>
+        <w:t xml:space="preserve"> por diante até estar no lugar certo.</w:t>
       </w:r>
     </w:p>
     <w:p>
@@ -1464,69 +1219,15 @@
           <w:sz w:val="24"/>
           <w:szCs w:val="24"/>
         </w:rPr>
-        <w:t>Utilizar unidades relativas como: %, rem, dentre outros é extremamente bom e vantajoso, mas existem casos como o acima, onde unidades fixas sejam o ideal, uma vez que essa imagem pode acabar ficando MUITO grande e/ou perdendo qualidade de imagem se ocupar 100% da largura de tela de um computador, por exemplo</w:t>
-      </w:r>
-      <w:r>
-        <w:rPr>
-          <w:rFonts w:ascii="Times New Roman" w:hAnsi="Times New Roman" w:cs="Times New Roman"/>
-          <w:sz w:val="24"/>
-          <w:szCs w:val="24"/>
-        </w:rPr>
-        <w:t>, o que não ocorre se a pessoa estiver vendo em um celular</w:t>
-      </w:r>
-      <w:r>
-        <w:rPr>
-          <w:rFonts w:ascii="Times New Roman" w:hAnsi="Times New Roman" w:cs="Times New Roman"/>
-          <w:sz w:val="24"/>
-          <w:szCs w:val="24"/>
-        </w:rPr>
-        <w:t>.</w:t>
-      </w:r>
-    </w:p>
-    <w:p>
-      <w:pPr>
-        <w:pStyle w:val="PargrafodaLista"/>
-        <w:spacing w:line="360" w:lineRule="auto"/>
-        <w:ind w:left="1080"/>
-        <w:jc w:val="both"/>
-        <w:rPr>
-          <w:rFonts w:ascii="Times New Roman" w:hAnsi="Times New Roman" w:cs="Times New Roman"/>
-          <w:b/>
-          <w:bCs/>
-          <w:sz w:val="24"/>
-          <w:szCs w:val="24"/>
-          <w:u w:val="single"/>
-        </w:rPr>
-      </w:pPr>
-    </w:p>
-    <w:p>
-      <w:pPr>
-        <w:pStyle w:val="PargrafodaLista"/>
-        <w:numPr>
-          <w:ilvl w:val="0"/>
-          <w:numId w:val="1"/>
-        </w:numPr>
-        <w:spacing w:line="360" w:lineRule="auto"/>
-        <w:jc w:val="both"/>
-        <w:rPr>
-          <w:rFonts w:ascii="Times New Roman" w:hAnsi="Times New Roman" w:cs="Times New Roman"/>
-          <w:b/>
-          <w:bCs/>
-          <w:sz w:val="24"/>
-          <w:szCs w:val="24"/>
-          <w:u w:val="single"/>
-        </w:rPr>
-      </w:pPr>
-      <w:r>
-        <w:rPr>
-          <w:rFonts w:ascii="Times New Roman" w:hAnsi="Times New Roman" w:cs="Times New Roman"/>
-          <w:b/>
-          <w:bCs/>
-          <w:sz w:val="24"/>
-          <w:szCs w:val="24"/>
-          <w:u w:val="single"/>
-        </w:rPr>
-        <w:t>Aula 4 – Trabalhando a Semântica HTML:</w:t>
+        <w:t xml:space="preserve"> Na </w:t>
+      </w:r>
+      <w:r>
+        <w:rPr>
+          <w:rFonts w:ascii="Times New Roman" w:hAnsi="Times New Roman" w:cs="Times New Roman"/>
+          <w:sz w:val="24"/>
+          <w:szCs w:val="24"/>
+        </w:rPr>
+        <w:t>parte de endereços de lugares, possuímos tags específicas para utilizarmos. Visualmente não tem diferença nenhuma de um &lt;p&gt;, mas semanticamente faz diferença e ajuda no ranqueamento do site em buscadores como google.</w:t>
       </w:r>
     </w:p>
     <w:p>
@@ -1553,7 +1254,7 @@
           <w:sz w:val="24"/>
           <w:szCs w:val="24"/>
         </w:rPr>
-        <w:t xml:space="preserve"> Quando trabalhamos com imagens precisamos fazer a seguinte análise: “O conteúdo do site é entendível sem essa imagem?” Se sim, então essa imagem é apenas estilização e pode ser removida completamento do HTML, sendo colocada no site utilizando CSS.</w:t>
+        <w:t xml:space="preserve"> Levando isso em consideração, todas as informações de contato das pessoas precisam estar dentro da tag &lt;address&gt;. Nada impede que utilizemos mais de uma, mas o ideal é que tenhamos apenas 1 tag para todas as informações de contato.</w:t>
       </w:r>
     </w:p>
     <w:p>
@@ -1580,388 +1281,7 @@
           <w:sz w:val="24"/>
           <w:szCs w:val="24"/>
         </w:rPr>
-        <w:t xml:space="preserve"> </w:t>
-      </w:r>
-      <w:r>
-        <w:rPr>
-          <w:rFonts w:ascii="Times New Roman" w:hAnsi="Times New Roman" w:cs="Times New Roman"/>
-          <w:sz w:val="24"/>
-          <w:szCs w:val="24"/>
-        </w:rPr>
-        <w:t xml:space="preserve">Para poder fazer isso, podemos criar marcadores específicos para cada imagem/ícone a ser utilizado em seus tópicos específicos, colocar um </w:t>
-      </w:r>
-      <w:r>
-        <w:rPr>
-          <w:rFonts w:ascii="Times New Roman" w:hAnsi="Times New Roman" w:cs="Times New Roman"/>
-          <w:i/>
-          <w:iCs/>
-          <w:sz w:val="24"/>
-          <w:szCs w:val="24"/>
-        </w:rPr>
-        <w:t>background-</w:t>
-      </w:r>
-      <w:proofErr w:type="spellStart"/>
-      <w:r>
-        <w:rPr>
-          <w:rFonts w:ascii="Times New Roman" w:hAnsi="Times New Roman" w:cs="Times New Roman"/>
-          <w:i/>
-          <w:iCs/>
-          <w:sz w:val="24"/>
-          <w:szCs w:val="24"/>
-        </w:rPr>
-        <w:t>image</w:t>
-      </w:r>
-      <w:proofErr w:type="spellEnd"/>
-      <w:r>
-        <w:rPr>
-          <w:rFonts w:ascii="Times New Roman" w:hAnsi="Times New Roman" w:cs="Times New Roman"/>
-          <w:i/>
-          <w:iCs/>
-          <w:sz w:val="24"/>
-          <w:szCs w:val="24"/>
-        </w:rPr>
-        <w:t xml:space="preserve">: </w:t>
-      </w:r>
-      <w:proofErr w:type="spellStart"/>
-      <w:r>
-        <w:rPr>
-          <w:rFonts w:ascii="Times New Roman" w:hAnsi="Times New Roman" w:cs="Times New Roman"/>
-          <w:i/>
-          <w:iCs/>
-          <w:sz w:val="24"/>
-          <w:szCs w:val="24"/>
-        </w:rPr>
-        <w:t>url</w:t>
-      </w:r>
-      <w:proofErr w:type="spellEnd"/>
-      <w:r>
-        <w:rPr>
-          <w:rFonts w:ascii="Times New Roman" w:hAnsi="Times New Roman" w:cs="Times New Roman"/>
-          <w:i/>
-          <w:iCs/>
-          <w:sz w:val="24"/>
-          <w:szCs w:val="24"/>
-        </w:rPr>
-        <w:t>(</w:t>
-      </w:r>
-      <w:proofErr w:type="spellStart"/>
-      <w:r>
-        <w:rPr>
-          <w:rFonts w:ascii="Times New Roman" w:hAnsi="Times New Roman" w:cs="Times New Roman"/>
-          <w:i/>
-          <w:iCs/>
-          <w:sz w:val="24"/>
-          <w:szCs w:val="24"/>
-        </w:rPr>
-        <w:t>caminhdoDaImagem</w:t>
-      </w:r>
-      <w:proofErr w:type="spellEnd"/>
-      <w:proofErr w:type="gramStart"/>
-      <w:r>
-        <w:rPr>
-          <w:rFonts w:ascii="Times New Roman" w:hAnsi="Times New Roman" w:cs="Times New Roman"/>
-          <w:i/>
-          <w:iCs/>
-          <w:sz w:val="24"/>
-          <w:szCs w:val="24"/>
-        </w:rPr>
-        <w:t>);</w:t>
-      </w:r>
-      <w:r>
-        <w:rPr>
-          <w:rFonts w:ascii="Times New Roman" w:hAnsi="Times New Roman" w:cs="Times New Roman"/>
-          <w:sz w:val="24"/>
-          <w:szCs w:val="24"/>
-        </w:rPr>
-        <w:t>,</w:t>
-      </w:r>
-      <w:proofErr w:type="gramEnd"/>
-      <w:r>
-        <w:rPr>
-          <w:rFonts w:ascii="Times New Roman" w:hAnsi="Times New Roman" w:cs="Times New Roman"/>
-          <w:sz w:val="24"/>
-          <w:szCs w:val="24"/>
-        </w:rPr>
-        <w:t xml:space="preserve"> e adicionar essa classe ao seu respectivo tópico no HTML.</w:t>
-      </w:r>
-    </w:p>
-    <w:p>
-      <w:pPr>
-        <w:pStyle w:val="PargrafodaLista"/>
-        <w:numPr>
-          <w:ilvl w:val="1"/>
-          <w:numId w:val="1"/>
-        </w:numPr>
-        <w:spacing w:line="360" w:lineRule="auto"/>
-        <w:jc w:val="both"/>
-        <w:rPr>
-          <w:rFonts w:ascii="Times New Roman" w:hAnsi="Times New Roman" w:cs="Times New Roman"/>
-          <w:b/>
-          <w:bCs/>
-          <w:sz w:val="24"/>
-          <w:szCs w:val="24"/>
-          <w:u w:val="single"/>
-        </w:rPr>
-      </w:pPr>
-      <w:r>
-        <w:rPr>
-          <w:rFonts w:ascii="Times New Roman" w:hAnsi="Times New Roman" w:cs="Times New Roman"/>
-          <w:sz w:val="24"/>
-          <w:szCs w:val="24"/>
-        </w:rPr>
-        <w:t xml:space="preserve"> </w:t>
-      </w:r>
-      <w:r>
-        <w:rPr>
-          <w:rFonts w:ascii="Times New Roman" w:hAnsi="Times New Roman" w:cs="Times New Roman"/>
-          <w:sz w:val="24"/>
-          <w:szCs w:val="24"/>
-        </w:rPr>
-        <w:t xml:space="preserve">Porém, fazendo isso teremos o problema de que a imagem colocada irá se repetir durante todo o fundo daquele elemento. Para concertar isso, podemos utilizar o </w:t>
-      </w:r>
-      <w:r>
-        <w:rPr>
-          <w:rFonts w:ascii="Times New Roman" w:hAnsi="Times New Roman" w:cs="Times New Roman"/>
-          <w:i/>
-          <w:iCs/>
-          <w:sz w:val="24"/>
-          <w:szCs w:val="24"/>
-        </w:rPr>
-        <w:t>background-</w:t>
-      </w:r>
-      <w:proofErr w:type="spellStart"/>
-      <w:r>
-        <w:rPr>
-          <w:rFonts w:ascii="Times New Roman" w:hAnsi="Times New Roman" w:cs="Times New Roman"/>
-          <w:i/>
-          <w:iCs/>
-          <w:sz w:val="24"/>
-          <w:szCs w:val="24"/>
-        </w:rPr>
-        <w:t>repeat</w:t>
-      </w:r>
-      <w:proofErr w:type="spellEnd"/>
-      <w:r>
-        <w:rPr>
-          <w:rFonts w:ascii="Times New Roman" w:hAnsi="Times New Roman" w:cs="Times New Roman"/>
-          <w:i/>
-          <w:iCs/>
-          <w:sz w:val="24"/>
-          <w:szCs w:val="24"/>
-        </w:rPr>
-        <w:t>: no-</w:t>
-      </w:r>
-      <w:proofErr w:type="spellStart"/>
-      <w:r>
-        <w:rPr>
-          <w:rFonts w:ascii="Times New Roman" w:hAnsi="Times New Roman" w:cs="Times New Roman"/>
-          <w:i/>
-          <w:iCs/>
-          <w:sz w:val="24"/>
-          <w:szCs w:val="24"/>
-        </w:rPr>
-        <w:t>repeat</w:t>
-      </w:r>
-      <w:proofErr w:type="spellEnd"/>
-      <w:r>
-        <w:rPr>
-          <w:rFonts w:ascii="Times New Roman" w:hAnsi="Times New Roman" w:cs="Times New Roman"/>
-          <w:i/>
-          <w:iCs/>
-          <w:sz w:val="24"/>
-          <w:szCs w:val="24"/>
-        </w:rPr>
-        <w:t>;</w:t>
-      </w:r>
-      <w:r>
-        <w:rPr>
-          <w:rFonts w:ascii="Times New Roman" w:hAnsi="Times New Roman" w:cs="Times New Roman"/>
-          <w:sz w:val="24"/>
-          <w:szCs w:val="24"/>
-        </w:rPr>
-        <w:t xml:space="preserve"> para que mostre a imagem apenas 1 </w:t>
-      </w:r>
-      <w:r>
-        <w:rPr>
-          <w:rFonts w:ascii="Times New Roman" w:hAnsi="Times New Roman" w:cs="Times New Roman"/>
-          <w:sz w:val="24"/>
-          <w:szCs w:val="24"/>
-        </w:rPr>
-        <w:lastRenderedPageBreak/>
-        <w:t xml:space="preserve">vez e ajustar sua posição através do </w:t>
-      </w:r>
-      <w:r>
-        <w:rPr>
-          <w:rFonts w:ascii="Times New Roman" w:hAnsi="Times New Roman" w:cs="Times New Roman"/>
-          <w:i/>
-          <w:iCs/>
-          <w:sz w:val="24"/>
-          <w:szCs w:val="24"/>
-        </w:rPr>
-        <w:t xml:space="preserve">background-position: top 1.5rem </w:t>
-      </w:r>
-      <w:proofErr w:type="spellStart"/>
-      <w:r>
-        <w:rPr>
-          <w:rFonts w:ascii="Times New Roman" w:hAnsi="Times New Roman" w:cs="Times New Roman"/>
-          <w:i/>
-          <w:iCs/>
-          <w:sz w:val="24"/>
-          <w:szCs w:val="24"/>
-        </w:rPr>
-        <w:t>left</w:t>
-      </w:r>
-      <w:proofErr w:type="spellEnd"/>
-      <w:r>
-        <w:rPr>
-          <w:rFonts w:ascii="Times New Roman" w:hAnsi="Times New Roman" w:cs="Times New Roman"/>
-          <w:i/>
-          <w:iCs/>
-          <w:sz w:val="24"/>
-          <w:szCs w:val="24"/>
-        </w:rPr>
-        <w:t xml:space="preserve"> 2.5rem...; </w:t>
-      </w:r>
-      <w:r>
-        <w:rPr>
-          <w:rFonts w:ascii="Times New Roman" w:hAnsi="Times New Roman" w:cs="Times New Roman"/>
-          <w:sz w:val="24"/>
-          <w:szCs w:val="24"/>
-        </w:rPr>
-        <w:t>e assim</w:t>
-      </w:r>
-      <w:r>
-        <w:rPr>
-          <w:rFonts w:ascii="Times New Roman" w:hAnsi="Times New Roman" w:cs="Times New Roman"/>
-          <w:sz w:val="24"/>
-          <w:szCs w:val="24"/>
-        </w:rPr>
-        <w:t xml:space="preserve"> por diante até estar no lugar certo.</w:t>
-      </w:r>
-    </w:p>
-    <w:p>
-      <w:pPr>
-        <w:pStyle w:val="PargrafodaLista"/>
-        <w:numPr>
-          <w:ilvl w:val="1"/>
-          <w:numId w:val="1"/>
-        </w:numPr>
-        <w:spacing w:line="360" w:lineRule="auto"/>
-        <w:jc w:val="both"/>
-        <w:rPr>
-          <w:rFonts w:ascii="Times New Roman" w:hAnsi="Times New Roman" w:cs="Times New Roman"/>
-          <w:b/>
-          <w:bCs/>
-          <w:sz w:val="24"/>
-          <w:szCs w:val="24"/>
-          <w:u w:val="single"/>
-        </w:rPr>
-      </w:pPr>
-      <w:r>
-        <w:rPr>
-          <w:rFonts w:ascii="Times New Roman" w:hAnsi="Times New Roman" w:cs="Times New Roman"/>
-          <w:sz w:val="24"/>
-          <w:szCs w:val="24"/>
-        </w:rPr>
-        <w:t xml:space="preserve"> Na </w:t>
-      </w:r>
-      <w:r>
-        <w:rPr>
-          <w:rFonts w:ascii="Times New Roman" w:hAnsi="Times New Roman" w:cs="Times New Roman"/>
-          <w:sz w:val="24"/>
-          <w:szCs w:val="24"/>
-        </w:rPr>
-        <w:t>parte de endereços de lugares, possuímos tags específicas para utilizarmos. Visualmente não tem diferença nenhuma de um &lt;p&gt;, mas semanticamente faz diferença e ajuda no ranqueamento do site em buscadores como google.</w:t>
-      </w:r>
-    </w:p>
-    <w:p>
-      <w:pPr>
-        <w:pStyle w:val="PargrafodaLista"/>
-        <w:numPr>
-          <w:ilvl w:val="1"/>
-          <w:numId w:val="1"/>
-        </w:numPr>
-        <w:spacing w:line="360" w:lineRule="auto"/>
-        <w:jc w:val="both"/>
-        <w:rPr>
-          <w:rFonts w:ascii="Times New Roman" w:hAnsi="Times New Roman" w:cs="Times New Roman"/>
-          <w:b/>
-          <w:bCs/>
-          <w:sz w:val="24"/>
-          <w:szCs w:val="24"/>
-          <w:u w:val="single"/>
-        </w:rPr>
-      </w:pPr>
-      <w:r>
-        <w:rPr>
-          <w:rFonts w:ascii="Times New Roman" w:hAnsi="Times New Roman" w:cs="Times New Roman"/>
-          <w:sz w:val="24"/>
-          <w:szCs w:val="24"/>
-        </w:rPr>
-        <w:t xml:space="preserve"> Levando isso em consideração, todas as informações de contato das pessoas precisam estar dentro da tag &lt;</w:t>
-      </w:r>
-      <w:proofErr w:type="spellStart"/>
-      <w:r>
-        <w:rPr>
-          <w:rFonts w:ascii="Times New Roman" w:hAnsi="Times New Roman" w:cs="Times New Roman"/>
-          <w:sz w:val="24"/>
-          <w:szCs w:val="24"/>
-        </w:rPr>
-        <w:t>address</w:t>
-      </w:r>
-      <w:proofErr w:type="spellEnd"/>
-      <w:r>
-        <w:rPr>
-          <w:rFonts w:ascii="Times New Roman" w:hAnsi="Times New Roman" w:cs="Times New Roman"/>
-          <w:sz w:val="24"/>
-          <w:szCs w:val="24"/>
-        </w:rPr>
-        <w:t>&gt;. Nada impede que utilizemos mais de uma, mas o ideal é que tenhamos apenas 1 tag para todas as informações de contato.</w:t>
-      </w:r>
-    </w:p>
-    <w:p>
-      <w:pPr>
-        <w:pStyle w:val="PargrafodaLista"/>
-        <w:numPr>
-          <w:ilvl w:val="1"/>
-          <w:numId w:val="1"/>
-        </w:numPr>
-        <w:spacing w:line="360" w:lineRule="auto"/>
-        <w:jc w:val="both"/>
-        <w:rPr>
-          <w:rFonts w:ascii="Times New Roman" w:hAnsi="Times New Roman" w:cs="Times New Roman"/>
-          <w:b/>
-          <w:bCs/>
-          <w:sz w:val="24"/>
-          <w:szCs w:val="24"/>
-          <w:u w:val="single"/>
-        </w:rPr>
-      </w:pPr>
-      <w:r>
-        <w:rPr>
-          <w:rFonts w:ascii="Times New Roman" w:hAnsi="Times New Roman" w:cs="Times New Roman"/>
-          <w:sz w:val="24"/>
-          <w:szCs w:val="24"/>
-        </w:rPr>
-        <w:t xml:space="preserve"> Podemos fazer com que o celular abra o discador do celular da pessoa já com o número discado, basta colocar o número desejado no </w:t>
-      </w:r>
-      <w:proofErr w:type="spellStart"/>
-      <w:r>
-        <w:rPr>
-          <w:rFonts w:ascii="Times New Roman" w:hAnsi="Times New Roman" w:cs="Times New Roman"/>
-          <w:sz w:val="24"/>
-          <w:szCs w:val="24"/>
-        </w:rPr>
-        <w:t>href</w:t>
-      </w:r>
-      <w:proofErr w:type="spellEnd"/>
-      <w:r>
-        <w:rPr>
-          <w:rFonts w:ascii="Times New Roman" w:hAnsi="Times New Roman" w:cs="Times New Roman"/>
-          <w:sz w:val="24"/>
-          <w:szCs w:val="24"/>
-        </w:rPr>
-        <w:t xml:space="preserve"> do link do telefone, começando com </w:t>
+        <w:t xml:space="preserve"> Podemos fazer com que o celular abra o discador do celular da pessoa já com o número discado, basta colocar o número desejado no href do link do telefone, começando com </w:t>
       </w:r>
       <w:hyperlink r:id="rId5" w:history="1">
         <w:r>
@@ -2008,25 +1328,7 @@
           <w:sz w:val="24"/>
           <w:szCs w:val="24"/>
         </w:rPr>
-        <w:t xml:space="preserve"> Fica assim: &lt;a </w:t>
-      </w:r>
-      <w:proofErr w:type="spellStart"/>
-      <w:r>
-        <w:rPr>
-          <w:rFonts w:ascii="Times New Roman" w:hAnsi="Times New Roman" w:cs="Times New Roman"/>
-          <w:sz w:val="24"/>
-          <w:szCs w:val="24"/>
-        </w:rPr>
-        <w:t>href</w:t>
-      </w:r>
-      <w:proofErr w:type="spellEnd"/>
-      <w:r>
-        <w:rPr>
-          <w:rFonts w:ascii="Times New Roman" w:hAnsi="Times New Roman" w:cs="Times New Roman"/>
-          <w:sz w:val="24"/>
-          <w:szCs w:val="24"/>
-        </w:rPr>
-        <w:t>=</w:t>
+        <w:t xml:space="preserve"> Fica assim: &lt;a href=</w:t>
       </w:r>
       <w:r>
         <w:rPr>
@@ -2096,25 +1398,7 @@
           <w:sz w:val="24"/>
           <w:szCs w:val="24"/>
         </w:rPr>
-        <w:t xml:space="preserve">&lt;a </w:t>
-      </w:r>
-      <w:proofErr w:type="spellStart"/>
-      <w:r>
-        <w:rPr>
-          <w:rFonts w:ascii="Times New Roman" w:hAnsi="Times New Roman" w:cs="Times New Roman"/>
-          <w:sz w:val="24"/>
-          <w:szCs w:val="24"/>
-        </w:rPr>
-        <w:t>href</w:t>
-      </w:r>
-      <w:proofErr w:type="spellEnd"/>
-      <w:r>
-        <w:rPr>
-          <w:rFonts w:ascii="Times New Roman" w:hAnsi="Times New Roman" w:cs="Times New Roman"/>
-          <w:sz w:val="24"/>
-          <w:szCs w:val="24"/>
-        </w:rPr>
-        <w:t>=”</w:t>
+        <w:t>&lt;a href=”</w:t>
       </w:r>
       <w:hyperlink r:id="rId7" w:history="1">
         <w:r>
@@ -2168,79 +1452,7 @@
           <w:sz w:val="24"/>
           <w:szCs w:val="24"/>
         </w:rPr>
-        <w:t xml:space="preserve"> Podemos alocar vídeos no nosso site como imagens utilizando a tag &lt;vídeo </w:t>
-      </w:r>
-      <w:proofErr w:type="spellStart"/>
-      <w:r>
-        <w:rPr>
-          <w:rFonts w:ascii="Times New Roman" w:hAnsi="Times New Roman" w:cs="Times New Roman"/>
-          <w:sz w:val="24"/>
-          <w:szCs w:val="24"/>
-        </w:rPr>
-        <w:t>src</w:t>
-      </w:r>
-      <w:proofErr w:type="spellEnd"/>
-      <w:r>
-        <w:rPr>
-          <w:rFonts w:ascii="Times New Roman" w:hAnsi="Times New Roman" w:cs="Times New Roman"/>
-          <w:sz w:val="24"/>
-          <w:szCs w:val="24"/>
-        </w:rPr>
-        <w:t>=”</w:t>
-      </w:r>
-      <w:proofErr w:type="spellStart"/>
-      <w:r>
-        <w:rPr>
-          <w:rFonts w:ascii="Times New Roman" w:hAnsi="Times New Roman" w:cs="Times New Roman"/>
-          <w:sz w:val="24"/>
-          <w:szCs w:val="24"/>
-        </w:rPr>
-        <w:t>localVideo</w:t>
-      </w:r>
-      <w:proofErr w:type="spellEnd"/>
-      <w:r>
-        <w:rPr>
-          <w:rFonts w:ascii="Times New Roman" w:hAnsi="Times New Roman" w:cs="Times New Roman"/>
-          <w:sz w:val="24"/>
-          <w:szCs w:val="24"/>
-        </w:rPr>
-        <w:t xml:space="preserve">” </w:t>
-      </w:r>
-      <w:proofErr w:type="spellStart"/>
-      <w:r>
-        <w:rPr>
-          <w:rFonts w:ascii="Times New Roman" w:hAnsi="Times New Roman" w:cs="Times New Roman"/>
-          <w:sz w:val="24"/>
-          <w:szCs w:val="24"/>
-        </w:rPr>
-        <w:t>controls</w:t>
-      </w:r>
-      <w:proofErr w:type="spellEnd"/>
-      <w:r>
-        <w:rPr>
-          <w:rFonts w:ascii="Times New Roman" w:hAnsi="Times New Roman" w:cs="Times New Roman"/>
-          <w:sz w:val="24"/>
-          <w:szCs w:val="24"/>
-        </w:rPr>
-        <w:t>&gt; o parâmetro “</w:t>
-      </w:r>
-      <w:proofErr w:type="spellStart"/>
-      <w:r>
-        <w:rPr>
-          <w:rFonts w:ascii="Times New Roman" w:hAnsi="Times New Roman" w:cs="Times New Roman"/>
-          <w:sz w:val="24"/>
-          <w:szCs w:val="24"/>
-        </w:rPr>
-        <w:t>controls</w:t>
-      </w:r>
-      <w:proofErr w:type="spellEnd"/>
-      <w:r>
-        <w:rPr>
-          <w:rFonts w:ascii="Times New Roman" w:hAnsi="Times New Roman" w:cs="Times New Roman"/>
-          <w:sz w:val="24"/>
-          <w:szCs w:val="24"/>
-        </w:rPr>
-        <w:t>” serve para adicionar controles de play, pause, dentre outros no nosso vídeo para que possa ser utilizado.</w:t>
+        <w:t xml:space="preserve"> Podemos alocar vídeos no nosso site como imagens utilizando a tag &lt;vídeo src=”localVideo” controls&gt; o parâmetro “controls” serve para adicionar controles de play, pause, dentre outros no nosso vídeo para que possa ser utilizado.</w:t>
       </w:r>
     </w:p>
     <w:p>
@@ -2325,6 +1537,189 @@
           <w:szCs w:val="24"/>
         </w:rPr>
         <w:t xml:space="preserve"> </w:t>
+      </w:r>
+      <w:r>
+        <w:rPr>
+          <w:rFonts w:ascii="Times New Roman" w:hAnsi="Times New Roman" w:cs="Times New Roman"/>
+          <w:sz w:val="24"/>
+          <w:szCs w:val="24"/>
+        </w:rPr>
+        <w:t>Utilizamos os media query (</w:t>
+      </w:r>
+      <w:r>
+        <w:rPr>
+          <w:rFonts w:ascii="Times New Roman" w:hAnsi="Times New Roman" w:cs="Times New Roman"/>
+          <w:i/>
+          <w:iCs/>
+          <w:sz w:val="24"/>
+          <w:szCs w:val="24"/>
+        </w:rPr>
+        <w:t>@media screen and (max/min-width: celular/tablet/pcpx){config}</w:t>
+      </w:r>
+      <w:r>
+        <w:rPr>
+          <w:rFonts w:ascii="Times New Roman" w:hAnsi="Times New Roman" w:cs="Times New Roman"/>
+          <w:sz w:val="24"/>
+          <w:szCs w:val="24"/>
+        </w:rPr>
+        <w:t xml:space="preserve">) para fazer alterações específicas para determinado tipo de dispositivo, seja ele tela, como no exemplo acima onde colocamos que precisa ter </w:t>
+      </w:r>
+      <w:r>
+        <w:rPr>
+          <w:rFonts w:ascii="Times New Roman" w:hAnsi="Times New Roman" w:cs="Times New Roman"/>
+          <w:i/>
+          <w:iCs/>
+          <w:sz w:val="24"/>
+          <w:szCs w:val="24"/>
+        </w:rPr>
+        <w:t>screen</w:t>
+      </w:r>
+      <w:r>
+        <w:rPr>
+          <w:rFonts w:ascii="Times New Roman" w:hAnsi="Times New Roman" w:cs="Times New Roman"/>
+          <w:sz w:val="24"/>
+          <w:szCs w:val="24"/>
+        </w:rPr>
+        <w:t xml:space="preserve"> e um tamanho mínimo ou máximo determinado pela pixelagem da tela do dispositivo que aquelas configurações irão se aplicar, ou colocar como </w:t>
+      </w:r>
+      <w:r>
+        <w:rPr>
+          <w:rFonts w:ascii="Times New Roman" w:hAnsi="Times New Roman" w:cs="Times New Roman"/>
+          <w:i/>
+          <w:iCs/>
+          <w:sz w:val="24"/>
+          <w:szCs w:val="24"/>
+        </w:rPr>
+        <w:t>print</w:t>
+      </w:r>
+      <w:r>
+        <w:rPr>
+          <w:rFonts w:ascii="Times New Roman" w:hAnsi="Times New Roman" w:cs="Times New Roman"/>
+          <w:sz w:val="24"/>
+          <w:szCs w:val="24"/>
+        </w:rPr>
+        <w:t xml:space="preserve"> caso seja para imprimir um boleto e você queira criar a condição de retirar tudo o que tem na tela, menos o boleto para ser impresso.</w:t>
+      </w:r>
+    </w:p>
+    <w:p>
+      <w:pPr>
+        <w:pStyle w:val="PargrafodaLista"/>
+        <w:numPr>
+          <w:ilvl w:val="1"/>
+          <w:numId w:val="1"/>
+        </w:numPr>
+        <w:rPr>
+          <w:rFonts w:ascii="Times New Roman" w:hAnsi="Times New Roman" w:cs="Times New Roman"/>
+          <w:sz w:val="24"/>
+          <w:szCs w:val="24"/>
+        </w:rPr>
+      </w:pPr>
+      <w:r>
+        <w:rPr>
+          <w:rFonts w:ascii="Times New Roman" w:hAnsi="Times New Roman" w:cs="Times New Roman"/>
+          <w:sz w:val="24"/>
+          <w:szCs w:val="24"/>
+        </w:rPr>
+        <w:t xml:space="preserve"> </w:t>
+      </w:r>
+      <w:r>
+        <w:rPr>
+          <w:rFonts w:ascii="Times New Roman" w:hAnsi="Times New Roman" w:cs="Times New Roman"/>
+          <w:sz w:val="24"/>
+          <w:szCs w:val="24"/>
+        </w:rPr>
+        <w:t>Para saber mais sobre breakpoints e valores genéricos para dispositivos (referência em inglês):</w:t>
+      </w:r>
+      <w:r>
+        <w:rPr>
+          <w:rFonts w:ascii="Times New Roman" w:hAnsi="Times New Roman" w:cs="Times New Roman"/>
+          <w:sz w:val="24"/>
+          <w:szCs w:val="24"/>
+        </w:rPr>
+        <w:t xml:space="preserve"> </w:t>
+      </w:r>
+      <w:hyperlink r:id="rId8" w:history="1">
+        <w:r>
+          <w:rPr>
+            <w:rStyle w:val="Hyperlink"/>
+            <w:rFonts w:ascii="Times New Roman" w:hAnsi="Times New Roman" w:cs="Times New Roman"/>
+            <w:sz w:val="24"/>
+            <w:szCs w:val="24"/>
+          </w:rPr>
+          <w:t>https://css-tricks.com/snippets/css/media-queries-for-standard-devices/</w:t>
+        </w:r>
+      </w:hyperlink>
+      <w:r>
+        <w:rPr>
+          <w:rFonts w:ascii="Times New Roman" w:hAnsi="Times New Roman" w:cs="Times New Roman"/>
+          <w:sz w:val="24"/>
+          <w:szCs w:val="24"/>
+        </w:rPr>
+        <w:t xml:space="preserve"> </w:t>
+      </w:r>
+    </w:p>
+    <w:p>
+      <w:pPr>
+        <w:pStyle w:val="PargrafodaLista"/>
+        <w:numPr>
+          <w:ilvl w:val="1"/>
+          <w:numId w:val="1"/>
+        </w:numPr>
+        <w:spacing w:line="360" w:lineRule="auto"/>
+        <w:jc w:val="both"/>
+        <w:rPr>
+          <w:rFonts w:ascii="Times New Roman" w:hAnsi="Times New Roman" w:cs="Times New Roman"/>
+          <w:b/>
+          <w:bCs/>
+          <w:sz w:val="24"/>
+          <w:szCs w:val="24"/>
+          <w:u w:val="single"/>
+        </w:rPr>
+      </w:pPr>
+      <w:r>
+        <w:rPr>
+          <w:rFonts w:ascii="Times New Roman" w:hAnsi="Times New Roman" w:cs="Times New Roman"/>
+          <w:sz w:val="24"/>
+          <w:szCs w:val="24"/>
+        </w:rPr>
+        <w:lastRenderedPageBreak/>
+        <w:t xml:space="preserve"> Podemos alterar a visibilidade de um elemento colocando </w:t>
+      </w:r>
+      <w:r>
+        <w:rPr>
+          <w:rFonts w:ascii="Times New Roman" w:hAnsi="Times New Roman" w:cs="Times New Roman"/>
+          <w:i/>
+          <w:iCs/>
+          <w:sz w:val="24"/>
+          <w:szCs w:val="24"/>
+        </w:rPr>
+        <w:t>display: none;</w:t>
+      </w:r>
+      <w:r>
+        <w:rPr>
+          <w:rFonts w:ascii="Times New Roman" w:hAnsi="Times New Roman" w:cs="Times New Roman"/>
+          <w:sz w:val="24"/>
+          <w:szCs w:val="24"/>
+        </w:rPr>
+        <w:t xml:space="preserve"> nele, deixar assim para versões mobile e colocar de volta usando media query e colocando novamente o </w:t>
+      </w:r>
+      <w:r>
+        <w:rPr>
+          <w:rFonts w:ascii="Times New Roman" w:hAnsi="Times New Roman" w:cs="Times New Roman"/>
+          <w:i/>
+          <w:iCs/>
+          <w:sz w:val="24"/>
+          <w:szCs w:val="24"/>
+        </w:rPr>
+        <w:t>display: block/inline/inline-block/flex;</w:t>
+      </w:r>
+      <w:r>
+        <w:rPr>
+          <w:rFonts w:ascii="Times New Roman" w:hAnsi="Times New Roman" w:cs="Times New Roman"/>
+          <w:sz w:val="24"/>
+          <w:szCs w:val="24"/>
+        </w:rPr>
+        <w:t>.</w:t>
       </w:r>
     </w:p>
     <w:sectPr>

</xml_diff>